<commit_message>
modified:   Dev_mez_dev_moz_den_zhun.docx 	modified:   "\320\224\320\276\320\272\321\203\320\274\320\265\320\275\321\202 Microsoft Word.docx"
</commit_message>
<xml_diff>
--- a/Документ Microsoft Word.docx
+++ b/Документ Microsoft Word.docx
@@ -6963,16 +6963,7 @@
           <w:sz w:val="28"/>
           <w:szCs w:val="28"/>
         </w:rPr>
-        <w:t xml:space="preserve">На террасу изумрудного замка зашла молодая девушка с зелёными глазами, рыжими волосами, сквозь которые пробивались золотисто-русые пряди. Бардовый жилет, коричневые штаны, белая блузка. На её поясе висел золотистый скипетр </w:t>
-      </w:r>
-      <w:proofErr w:type="gramStart"/>
-      <w:r>
-        <w:rPr>
-          <w:rFonts w:ascii="Segoe Script" w:hAnsi="Segoe Script"/>
-          <w:sz w:val="28"/>
-          <w:szCs w:val="28"/>
-        </w:rPr>
-        <w:t xml:space="preserve">с </w:t>
+        <w:t xml:space="preserve">На террасу изумрудного замка зашла молодая девушка с зелёными глазами, рыжими волосами, сквозь которые пробивались золотисто-русые пряди. Бардовый жилет, коричневые штаны, белая блузка. На её поясе висел золотистый скипетр с </w:t>
       </w:r>
       <w:r>
         <w:rPr>
@@ -6982,7 +6973,14 @@
         </w:rPr>
         <w:t>камне</w:t>
       </w:r>
-      <w:proofErr w:type="gramEnd"/>
+      <w:r>
+        <w:rPr>
+          <w:rFonts w:ascii="Segoe Script" w:hAnsi="Segoe Script"/>
+          <w:sz w:val="28"/>
+          <w:szCs w:val="28"/>
+        </w:rPr>
+        <w:t>м</w:t>
+      </w:r>
       <w:r>
         <w:rPr>
           <w:rFonts w:ascii="Segoe Script" w:hAnsi="Segoe Script"/>
@@ -7141,7 +7139,17 @@
           <w:sz w:val="28"/>
           <w:szCs w:val="28"/>
         </w:rPr>
-        <w:t>-Пять сотен лет. Пять сотен лет!!! Я не могу, я хочу, но не могу.</w:t>
+        <w:t>-Пять тысяч лет. Пять тысяч</w:t>
+      </w:r>
+      <w:bookmarkStart w:id="0" w:name="_GoBack"/>
+      <w:bookmarkEnd w:id="0"/>
+      <w:r>
+        <w:rPr>
+          <w:rFonts w:ascii="Segoe Script" w:hAnsi="Segoe Script"/>
+          <w:sz w:val="28"/>
+          <w:szCs w:val="28"/>
+        </w:rPr>
+        <w:t xml:space="preserve"> лет!!! Я не могу, я хочу, но не могу.</w:t>
       </w:r>
     </w:p>
     <w:p>
@@ -9855,8 +9863,6 @@
         </w:rPr>
         <w:t>В этот момент Иосиф исчез во вспышке света. На пьедестале стояло копьё с красивым зелёным лезвием трапециевидной формы. На месте, где мгновение назад стоял маг, теперь лежали его корона, камзол и посох драконов. Астра медленно подошла к столу. На странице книги она прочитала название заклинания «Уход». В конце была запись: «Заклинание может стать фатальным для королевского мага». Астра подумала: «Так вот значит, как умру я… Без тела и фанфар. Зачем, отец, зачем? Ради какого-то копья?» Миллион лет я ковала клинки, пока ты десять минут совершал самоубийство… И теперь, если уйду я, то со мной умрёт весь мир… Это не красиво, Иосиф! Некрасиво»</w:t>
       </w:r>
-      <w:bookmarkStart w:id="0" w:name="_GoBack"/>
-      <w:bookmarkEnd w:id="0"/>
     </w:p>
     <w:sectPr>
       <w:pgSz w:w="11906" w:h="16838"/>

</xml_diff>